<commit_message>
changes in the background. Personal Card
</commit_message>
<xml_diff>
--- a/practice/Curso_frontend_platzi/Card Container.docx
+++ b/practice/Curso_frontend_platzi/Card Container.docx
@@ -1520,18 +1520,18 @@
         <mc:AlternateContent>
           <mc:Choice Requires="wps">
             <w:drawing>
-              <wp:anchor distT="0" distB="0" distL="114300" distR="114300" simplePos="0" relativeHeight="251681792" behindDoc="0" locked="0" layoutInCell="1" allowOverlap="1" wp14:anchorId="249A0975" wp14:editId="0D3890B1">
+              <wp:anchor distT="0" distB="0" distL="114300" distR="114300" simplePos="0" relativeHeight="251679744" behindDoc="0" locked="0" layoutInCell="1" allowOverlap="1" wp14:anchorId="6550F3A1" wp14:editId="2F7BEFDC">
                 <wp:simplePos x="0" y="0"/>
                 <wp:positionH relativeFrom="margin">
-                  <wp:posOffset>4155541</wp:posOffset>
+                  <wp:posOffset>3892726</wp:posOffset>
                 </wp:positionH>
                 <wp:positionV relativeFrom="paragraph">
-                  <wp:posOffset>4317868</wp:posOffset>
+                  <wp:posOffset>4344834</wp:posOffset>
                 </wp:positionV>
                 <wp:extent cx="1104522" cy="443620"/>
                 <wp:effectExtent l="0" t="0" r="19685" b="13970"/>
                 <wp:wrapNone/>
-                <wp:docPr id="17" name="Cuadro de texto 17"/>
+                <wp:docPr id="16" name="Cuadro de texto 16"/>
                 <wp:cNvGraphicFramePr/>
                 <a:graphic xmlns:a="http://schemas.openxmlformats.org/drawingml/2006/main">
                   <a:graphicData uri="http://schemas.microsoft.com/office/word/2010/wordprocessingShape">
@@ -1594,115 +1594,7 @@
           </mc:Choice>
           <mc:Fallback>
             <w:pict>
-              <v:shape w14:anchorId="249A0975" id="Cuadro de texto 17" o:spid="_x0000_s1034" type="#_x0000_t202" style="position:absolute;margin-left:327.2pt;margin-top:340pt;width:86.95pt;height:34.95pt;z-index:251681792;visibility:visible;mso-wrap-style:square;mso-width-percent:0;mso-height-percent:0;mso-wrap-distance-left:9pt;mso-wrap-distance-top:0;mso-wrap-distance-right:9pt;mso-wrap-distance-bottom:0;mso-position-horizontal:absolute;mso-position-horizontal-relative:margin;mso-position-vertical:absolute;mso-position-vertical-relative:text;mso-width-percent:0;mso-height-percent:0;mso-width-relative:margin;mso-height-relative:margin;v-text-anchor:top" o:gfxdata="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" fillcolor="white [3201]" strokeweight=".5pt">
-                <v:textbox>
-                  <w:txbxContent>
-                    <w:p>
-                      <w:pPr>
-                        <w:jc w:val="center"/>
-                        <w:rPr>
-                          <w:lang w:val="es-AR"/>
-                        </w:rPr>
-                      </w:pPr>
-                      <w:proofErr w:type="spellStart"/>
-                      <w:r>
-                        <w:rPr>
-                          <w:lang w:val="es-AR"/>
-                        </w:rPr>
-                        <w:t>Grid</w:t>
-                      </w:r>
-                      <w:proofErr w:type="spellEnd"/>
-                    </w:p>
-                  </w:txbxContent>
-                </v:textbox>
-                <w10:wrap anchorx="margin"/>
-              </v:shape>
-            </w:pict>
-          </mc:Fallback>
-        </mc:AlternateContent>
-      </w:r>
-      <w:r>
-        <w:rPr>
-          <w:noProof/>
-        </w:rPr>
-        <mc:AlternateContent>
-          <mc:Choice Requires="wps">
-            <w:drawing>
-              <wp:anchor distT="0" distB="0" distL="114300" distR="114300" simplePos="0" relativeHeight="251679744" behindDoc="0" locked="0" layoutInCell="1" allowOverlap="1" wp14:anchorId="6550F3A1" wp14:editId="1546B43F">
-                <wp:simplePos x="0" y="0"/>
-                <wp:positionH relativeFrom="margin">
-                  <wp:posOffset>506994</wp:posOffset>
-                </wp:positionH>
-                <wp:positionV relativeFrom="paragraph">
-                  <wp:posOffset>4335975</wp:posOffset>
-                </wp:positionV>
-                <wp:extent cx="1104522" cy="443620"/>
-                <wp:effectExtent l="0" t="0" r="19685" b="13970"/>
-                <wp:wrapNone/>
-                <wp:docPr id="16" name="Cuadro de texto 16"/>
-                <wp:cNvGraphicFramePr/>
-                <a:graphic xmlns:a="http://schemas.openxmlformats.org/drawingml/2006/main">
-                  <a:graphicData uri="http://schemas.microsoft.com/office/word/2010/wordprocessingShape">
-                    <wps:wsp>
-                      <wps:cNvSpPr txBox="1"/>
-                      <wps:spPr>
-                        <a:xfrm>
-                          <a:off x="0" y="0"/>
-                          <a:ext cx="1104522" cy="443620"/>
-                        </a:xfrm>
-                        <a:prstGeom prst="rect">
-                          <a:avLst/>
-                        </a:prstGeom>
-                        <a:solidFill>
-                          <a:schemeClr val="lt1"/>
-                        </a:solidFill>
-                        <a:ln w="6350">
-                          <a:solidFill>
-                            <a:prstClr val="black"/>
-                          </a:solidFill>
-                        </a:ln>
-                      </wps:spPr>
-                      <wps:txbx>
-                        <w:txbxContent>
-                          <w:p>
-                            <w:pPr>
-                              <w:jc w:val="center"/>
-                              <w:rPr>
-                                <w:lang w:val="es-AR"/>
-                              </w:rPr>
-                            </w:pPr>
-                            <w:proofErr w:type="spellStart"/>
-                            <w:r>
-                              <w:rPr>
-                                <w:lang w:val="es-AR"/>
-                              </w:rPr>
-                              <w:t>Grid</w:t>
-                            </w:r>
-                            <w:proofErr w:type="spellEnd"/>
-                          </w:p>
-                        </w:txbxContent>
-                      </wps:txbx>
-                      <wps:bodyPr rot="0" spcFirstLastPara="0" vertOverflow="overflow" horzOverflow="overflow" vert="horz" wrap="square" lIns="91440" tIns="45720" rIns="91440" bIns="45720" numCol="1" spcCol="0" rtlCol="0" fromWordArt="0" anchor="t" anchorCtr="0" forceAA="0" compatLnSpc="1">
-                        <a:prstTxWarp prst="textNoShape">
-                          <a:avLst/>
-                        </a:prstTxWarp>
-                        <a:noAutofit/>
-                      </wps:bodyPr>
-                    </wps:wsp>
-                  </a:graphicData>
-                </a:graphic>
-                <wp14:sizeRelH relativeFrom="margin">
-                  <wp14:pctWidth>0</wp14:pctWidth>
-                </wp14:sizeRelH>
-                <wp14:sizeRelV relativeFrom="margin">
-                  <wp14:pctHeight>0</wp14:pctHeight>
-                </wp14:sizeRelV>
-              </wp:anchor>
-            </w:drawing>
-          </mc:Choice>
-          <mc:Fallback>
-            <w:pict>
-              <v:shape w14:anchorId="6550F3A1" id="Cuadro de texto 16" o:spid="_x0000_s1035" type="#_x0000_t202" style="position:absolute;margin-left:39.9pt;margin-top:341.4pt;width:86.95pt;height:34.95pt;z-index:251679744;visibility:visible;mso-wrap-style:square;mso-width-percent:0;mso-height-percent:0;mso-wrap-distance-left:9pt;mso-wrap-distance-top:0;mso-wrap-distance-right:9pt;mso-wrap-distance-bottom:0;mso-position-horizontal:absolute;mso-position-horizontal-relative:margin;mso-position-vertical:absolute;mso-position-vertical-relative:text;mso-width-percent:0;mso-height-percent:0;mso-width-relative:margin;mso-height-relative:margin;v-text-anchor:top" o:gfxdata="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" fillcolor="white [3201]" strokeweight=".5pt">
+              <v:shape w14:anchorId="6550F3A1" id="Cuadro de texto 16" o:spid="_x0000_s1034" type="#_x0000_t202" style="position:absolute;margin-left:306.5pt;margin-top:342.1pt;width:86.95pt;height:34.95pt;z-index:251679744;visibility:visible;mso-wrap-style:square;mso-width-percent:0;mso-height-percent:0;mso-wrap-distance-left:9pt;mso-wrap-distance-top:0;mso-wrap-distance-right:9pt;mso-wrap-distance-bottom:0;mso-position-horizontal:absolute;mso-position-horizontal-relative:margin;mso-position-vertical:absolute;mso-position-vertical-relative:text;mso-width-percent:0;mso-height-percent:0;mso-width-relative:margin;mso-height-relative:margin;v-text-anchor:top" o:gfxdata="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" fillcolor="white [3201]" strokeweight=".5pt">
                 <v:textbox>
                   <w:txbxContent>
                     <w:p>

</xml_diff>